<commit_message>
FCT : TODO #04
Ajout de la classe ChansonAAC
</commit_message>
<xml_diff>
--- a/_Documentation/H22 TP5 Description des classes.docx
+++ b/_Documentation/H22 TP5 Description des classes.docx
@@ -1,6 +1,6 @@
 
 <file path=word/document.xml><?xml version="1.0" encoding="utf-8"?>
-<w:document xmlns:wpc="http://schemas.microsoft.com/office/word/2010/wordprocessingCanvas" xmlns:cx="http://schemas.microsoft.com/office/drawing/2014/chartex" xmlns:cx1="http://schemas.microsoft.com/office/drawing/2015/9/8/chartex" xmlns:cx2="http://schemas.microsoft.com/office/drawing/2015/10/21/chartex" xmlns:cx3="http://schemas.microsoft.com/office/drawing/2016/5/9/chartex" xmlns:cx4="http://schemas.microsoft.com/office/drawing/2016/5/10/chartex" xmlns:cx5="http://schemas.microsoft.com/office/drawing/2016/5/11/chartex" xmlns:cx6="http://schemas.microsoft.com/office/drawing/2016/5/12/chartex" xmlns:cx7="http://schemas.microsoft.com/office/drawing/2016/5/13/chartex" xmlns:cx8="http://schemas.microsoft.com/office/drawing/2016/5/14/chartex" xmlns:mc="http://schemas.openxmlformats.org/markup-compatibility/2006" xmlns:aink="http://schemas.microsoft.com/office/drawing/2016/ink" xmlns:am3d="http://schemas.microsoft.com/office/drawing/2017/model3d" xmlns:o="urn:schemas-microsoft-com:office:office" xmlns:r="http://schemas.openxmlformats.org/officeDocument/2006/relationships" xmlns:m="http://schemas.openxmlformats.org/officeDocument/2006/math" xmlns:v="urn:schemas-microsoft-com:vml" xmlns:wp14="http://schemas.microsoft.com/office/word/2010/wordprocessingDrawing" xmlns:wp="http://schemas.openxmlformats.org/drawingml/2006/wordprocessingDrawing" xmlns:w10="urn:schemas-microsoft-com:office:word" xmlns:w="http://schemas.openxmlformats.org/wordprocessingml/2006/main" xmlns:w14="http://schemas.microsoft.com/office/word/2010/wordml" xmlns:w15="http://schemas.microsoft.com/office/word/2012/wordml" xmlns:w16cid="http://schemas.microsoft.com/office/word/2016/wordml/cid" xmlns:w16se="http://schemas.microsoft.com/office/word/2015/wordml/symex" xmlns:wpg="http://schemas.microsoft.com/office/word/2010/wordprocessingGroup" xmlns:wpi="http://schemas.microsoft.com/office/word/2010/wordprocessingInk" xmlns:wne="http://schemas.microsoft.com/office/word/2006/wordml" xmlns:wps="http://schemas.microsoft.com/office/word/2010/wordprocessingShape" mc:Ignorable="w14 w15 w16se w16cid wp14">
+<w:document xmlns:wpc="http://schemas.microsoft.com/office/word/2010/wordprocessingCanvas" xmlns:cx="http://schemas.microsoft.com/office/drawing/2014/chartex" xmlns:cx1="http://schemas.microsoft.com/office/drawing/2015/9/8/chartex" xmlns:cx2="http://schemas.microsoft.com/office/drawing/2015/10/21/chartex" xmlns:cx3="http://schemas.microsoft.com/office/drawing/2016/5/9/chartex" xmlns:cx4="http://schemas.microsoft.com/office/drawing/2016/5/10/chartex" xmlns:cx5="http://schemas.microsoft.com/office/drawing/2016/5/11/chartex" xmlns:cx6="http://schemas.microsoft.com/office/drawing/2016/5/12/chartex" xmlns:cx7="http://schemas.microsoft.com/office/drawing/2016/5/13/chartex" xmlns:cx8="http://schemas.microsoft.com/office/drawing/2016/5/14/chartex" xmlns:mc="http://schemas.openxmlformats.org/markup-compatibility/2006" xmlns:aink="http://schemas.microsoft.com/office/drawing/2016/ink" xmlns:am3d="http://schemas.microsoft.com/office/drawing/2017/model3d" xmlns:o="urn:schemas-microsoft-com:office:office" xmlns:r="http://schemas.openxmlformats.org/officeDocument/2006/relationships" xmlns:m="http://schemas.openxmlformats.org/officeDocument/2006/math" xmlns:v="urn:schemas-microsoft-com:vml" xmlns:wp14="http://schemas.microsoft.com/office/word/2010/wordprocessingDrawing" xmlns:wp="http://schemas.openxmlformats.org/drawingml/2006/wordprocessingDrawing" xmlns:w10="urn:schemas-microsoft-com:office:word" xmlns:w="http://schemas.openxmlformats.org/wordprocessingml/2006/main" xmlns:w14="http://schemas.microsoft.com/office/word/2010/wordml" xmlns:w15="http://schemas.microsoft.com/office/word/2012/wordml" xmlns:w16cex="http://schemas.microsoft.com/office/word/2018/wordml/cex" xmlns:w16cid="http://schemas.microsoft.com/office/word/2016/wordml/cid" xmlns:w16="http://schemas.microsoft.com/office/word/2018/wordml" xmlns:w16sdtdh="http://schemas.microsoft.com/office/word/2020/wordml/sdtdatahash" xmlns:w16se="http://schemas.microsoft.com/office/word/2015/wordml/symex" xmlns:wpg="http://schemas.microsoft.com/office/word/2010/wordprocessingGroup" xmlns:wpi="http://schemas.microsoft.com/office/word/2010/wordprocessingInk" xmlns:wne="http://schemas.microsoft.com/office/word/2006/wordml" xmlns:wps="http://schemas.microsoft.com/office/word/2010/wordprocessingShape" mc:Ignorable="w14 w15 w16se w16cid w16 w16cex w16sdtdh wp14">
   <w:body>
     <w:p>
       <w:pPr>
@@ -4169,36 +4169,16 @@
                 <w:szCs w:val="20"/>
                 <w:lang w:eastAsia="fr-FR"/>
               </w:rPr>
-              <w:t xml:space="preserve">Méthode </w:t>
-            </w:r>
-            <w:bookmarkStart w:id="0" w:name="_GoBack"/>
-            <w:r>
-              <w:rPr>
-                <w:rFonts w:asciiTheme="minorHAnsi" w:hAnsiTheme="minorHAnsi" w:cstheme="minorHAnsi"/>
-                <w:noProof/>
-                <w:szCs w:val="20"/>
-                <w:lang w:eastAsia="fr-FR"/>
-              </w:rPr>
-              <w:t>abstraite</w:t>
-            </w:r>
-            <w:r>
-              <w:rPr>
-                <w:rFonts w:asciiTheme="minorHAnsi" w:hAnsiTheme="minorHAnsi" w:cstheme="minorHAnsi"/>
-                <w:noProof/>
-                <w:szCs w:val="20"/>
-                <w:lang w:eastAsia="fr-FR"/>
-              </w:rPr>
-              <w:t xml:space="preserve"> </w:t>
-            </w:r>
-            <w:bookmarkEnd w:id="0"/>
-            <w:r>
-              <w:rPr>
-                <w:rFonts w:asciiTheme="minorHAnsi" w:hAnsiTheme="minorHAnsi" w:cstheme="minorHAnsi"/>
-                <w:noProof/>
-                <w:szCs w:val="20"/>
-                <w:lang w:eastAsia="fr-FR"/>
-              </w:rPr>
-              <w:t>à redéfinir dans les classe dérivées</w:t>
+              <w:t>Méthode abstraite</w:t>
+            </w:r>
+            <w:r>
+              <w:rPr>
+                <w:rFonts w:asciiTheme="minorHAnsi" w:hAnsiTheme="minorHAnsi" w:cstheme="minorHAnsi"/>
+                <w:noProof/>
+                <w:szCs w:val="20"/>
+                <w:lang w:eastAsia="fr-FR"/>
+              </w:rPr>
+              <w:t xml:space="preserve"> à redéfinir dans les classe dérivées</w:t>
             </w:r>
           </w:p>
         </w:tc>
@@ -8648,7 +8628,6 @@
                 <w:noProof/>
                 <w:lang w:eastAsia="fr-CA"/>
               </w:rPr>
-              <w:lastRenderedPageBreak/>
               <w:drawing>
                 <wp:inline distT="0" distB="0" distL="0" distR="0" wp14:anchorId="58A16382" wp14:editId="42734C71">
                   <wp:extent cx="133350" cy="152400"/>
@@ -8920,7 +8899,7 @@
                 <w:lang w:eastAsia="fr-CA"/>
               </w:rPr>
             </w:pPr>
-            <w:bookmarkStart w:id="1" w:name="_Hlk70885951"/>
+            <w:bookmarkStart w:id="0" w:name="_Hlk70885951"/>
             <w:r>
               <w:rPr>
                 <w:rFonts w:ascii="Courier New" w:hAnsi="Courier New" w:cs="Courier New"/>
@@ -8961,7 +8940,7 @@
           </w:p>
         </w:tc>
       </w:tr>
-      <w:bookmarkEnd w:id="1"/>
+      <w:bookmarkEnd w:id="0"/>
       <w:tr>
         <w:trPr>
           <w:trHeight w:val="660"/>
@@ -13997,7 +13976,7 @@
 </file>
 
 <file path=word/endnotes.xml><?xml version="1.0" encoding="utf-8"?>
-<w:endnotes xmlns:wpc="http://schemas.microsoft.com/office/word/2010/wordprocessingCanvas" xmlns:cx="http://schemas.microsoft.com/office/drawing/2014/chartex" xmlns:cx1="http://schemas.microsoft.com/office/drawing/2015/9/8/chartex" xmlns:cx2="http://schemas.microsoft.com/office/drawing/2015/10/21/chartex" xmlns:cx3="http://schemas.microsoft.com/office/drawing/2016/5/9/chartex" xmlns:cx4="http://schemas.microsoft.com/office/drawing/2016/5/10/chartex" xmlns:cx5="http://schemas.microsoft.com/office/drawing/2016/5/11/chartex" xmlns:cx6="http://schemas.microsoft.com/office/drawing/2016/5/12/chartex" xmlns:cx7="http://schemas.microsoft.com/office/drawing/2016/5/13/chartex" xmlns:cx8="http://schemas.microsoft.com/office/drawing/2016/5/14/chartex" xmlns:mc="http://schemas.openxmlformats.org/markup-compatibility/2006" xmlns:aink="http://schemas.microsoft.com/office/drawing/2016/ink" xmlns:am3d="http://schemas.microsoft.com/office/drawing/2017/model3d" xmlns:o="urn:schemas-microsoft-com:office:office" xmlns:r="http://schemas.openxmlformats.org/officeDocument/2006/relationships" xmlns:m="http://schemas.openxmlformats.org/officeDocument/2006/math" xmlns:v="urn:schemas-microsoft-com:vml" xmlns:wp14="http://schemas.microsoft.com/office/word/2010/wordprocessingDrawing" xmlns:wp="http://schemas.openxmlformats.org/drawingml/2006/wordprocessingDrawing" xmlns:w10="urn:schemas-microsoft-com:office:word" xmlns:w="http://schemas.openxmlformats.org/wordprocessingml/2006/main" xmlns:w14="http://schemas.microsoft.com/office/word/2010/wordml" xmlns:w15="http://schemas.microsoft.com/office/word/2012/wordml" xmlns:w16cid="http://schemas.microsoft.com/office/word/2016/wordml/cid" xmlns:w16se="http://schemas.microsoft.com/office/word/2015/wordml/symex" xmlns:wpg="http://schemas.microsoft.com/office/word/2010/wordprocessingGroup" xmlns:wpi="http://schemas.microsoft.com/office/word/2010/wordprocessingInk" xmlns:wne="http://schemas.microsoft.com/office/word/2006/wordml" xmlns:wps="http://schemas.microsoft.com/office/word/2010/wordprocessingShape" mc:Ignorable="w14 w15 w16se w16cid wp14">
+<w:endnotes xmlns:wpc="http://schemas.microsoft.com/office/word/2010/wordprocessingCanvas" xmlns:cx="http://schemas.microsoft.com/office/drawing/2014/chartex" xmlns:cx1="http://schemas.microsoft.com/office/drawing/2015/9/8/chartex" xmlns:cx2="http://schemas.microsoft.com/office/drawing/2015/10/21/chartex" xmlns:cx3="http://schemas.microsoft.com/office/drawing/2016/5/9/chartex" xmlns:cx4="http://schemas.microsoft.com/office/drawing/2016/5/10/chartex" xmlns:cx5="http://schemas.microsoft.com/office/drawing/2016/5/11/chartex" xmlns:cx6="http://schemas.microsoft.com/office/drawing/2016/5/12/chartex" xmlns:cx7="http://schemas.microsoft.com/office/drawing/2016/5/13/chartex" xmlns:cx8="http://schemas.microsoft.com/office/drawing/2016/5/14/chartex" xmlns:mc="http://schemas.openxmlformats.org/markup-compatibility/2006" xmlns:aink="http://schemas.microsoft.com/office/drawing/2016/ink" xmlns:am3d="http://schemas.microsoft.com/office/drawing/2017/model3d" xmlns:o="urn:schemas-microsoft-com:office:office" xmlns:r="http://schemas.openxmlformats.org/officeDocument/2006/relationships" xmlns:m="http://schemas.openxmlformats.org/officeDocument/2006/math" xmlns:v="urn:schemas-microsoft-com:vml" xmlns:wp14="http://schemas.microsoft.com/office/word/2010/wordprocessingDrawing" xmlns:wp="http://schemas.openxmlformats.org/drawingml/2006/wordprocessingDrawing" xmlns:w10="urn:schemas-microsoft-com:office:word" xmlns:w="http://schemas.openxmlformats.org/wordprocessingml/2006/main" xmlns:w14="http://schemas.microsoft.com/office/word/2010/wordml" xmlns:w15="http://schemas.microsoft.com/office/word/2012/wordml" xmlns:w16cex="http://schemas.microsoft.com/office/word/2018/wordml/cex" xmlns:w16cid="http://schemas.microsoft.com/office/word/2016/wordml/cid" xmlns:w16="http://schemas.microsoft.com/office/word/2018/wordml" xmlns:w16sdtdh="http://schemas.microsoft.com/office/word/2020/wordml/sdtdatahash" xmlns:w16se="http://schemas.microsoft.com/office/word/2015/wordml/symex" xmlns:wpg="http://schemas.microsoft.com/office/word/2010/wordprocessingGroup" xmlns:wpi="http://schemas.microsoft.com/office/word/2010/wordprocessingInk" xmlns:wne="http://schemas.microsoft.com/office/word/2006/wordml" xmlns:wps="http://schemas.microsoft.com/office/word/2010/wordprocessingShape" mc:Ignorable="w14 w15 w16se w16cid w16 w16cex w16sdtdh wp14">
   <w:endnote w:type="separator" w:id="-1">
     <w:p>
       <w:r>
@@ -14016,7 +13995,7 @@
 </file>
 
 <file path=word/footer1.xml><?xml version="1.0" encoding="utf-8"?>
-<w:ftr xmlns:wpc="http://schemas.microsoft.com/office/word/2010/wordprocessingCanvas" xmlns:cx="http://schemas.microsoft.com/office/drawing/2014/chartex" xmlns:cx1="http://schemas.microsoft.com/office/drawing/2015/9/8/chartex" xmlns:cx2="http://schemas.microsoft.com/office/drawing/2015/10/21/chartex" xmlns:cx3="http://schemas.microsoft.com/office/drawing/2016/5/9/chartex" xmlns:cx4="http://schemas.microsoft.com/office/drawing/2016/5/10/chartex" xmlns:cx5="http://schemas.microsoft.com/office/drawing/2016/5/11/chartex" xmlns:cx6="http://schemas.microsoft.com/office/drawing/2016/5/12/chartex" xmlns:cx7="http://schemas.microsoft.com/office/drawing/2016/5/13/chartex" xmlns:cx8="http://schemas.microsoft.com/office/drawing/2016/5/14/chartex" xmlns:mc="http://schemas.openxmlformats.org/markup-compatibility/2006" xmlns:aink="http://schemas.microsoft.com/office/drawing/2016/ink" xmlns:am3d="http://schemas.microsoft.com/office/drawing/2017/model3d" xmlns:o="urn:schemas-microsoft-com:office:office" xmlns:r="http://schemas.openxmlformats.org/officeDocument/2006/relationships" xmlns:m="http://schemas.openxmlformats.org/officeDocument/2006/math" xmlns:v="urn:schemas-microsoft-com:vml" xmlns:wp14="http://schemas.microsoft.com/office/word/2010/wordprocessingDrawing" xmlns:wp="http://schemas.openxmlformats.org/drawingml/2006/wordprocessingDrawing" xmlns:w10="urn:schemas-microsoft-com:office:word" xmlns:w="http://schemas.openxmlformats.org/wordprocessingml/2006/main" xmlns:w14="http://schemas.microsoft.com/office/word/2010/wordml" xmlns:w15="http://schemas.microsoft.com/office/word/2012/wordml" xmlns:w16cid="http://schemas.microsoft.com/office/word/2016/wordml/cid" xmlns:w16se="http://schemas.microsoft.com/office/word/2015/wordml/symex" xmlns:wpg="http://schemas.microsoft.com/office/word/2010/wordprocessingGroup" xmlns:wpi="http://schemas.microsoft.com/office/word/2010/wordprocessingInk" xmlns:wne="http://schemas.microsoft.com/office/word/2006/wordml" xmlns:wps="http://schemas.microsoft.com/office/word/2010/wordprocessingShape" mc:Ignorable="w14 w15 w16se w16cid wp14">
+<w:ftr xmlns:wpc="http://schemas.microsoft.com/office/word/2010/wordprocessingCanvas" xmlns:cx="http://schemas.microsoft.com/office/drawing/2014/chartex" xmlns:cx1="http://schemas.microsoft.com/office/drawing/2015/9/8/chartex" xmlns:cx2="http://schemas.microsoft.com/office/drawing/2015/10/21/chartex" xmlns:cx3="http://schemas.microsoft.com/office/drawing/2016/5/9/chartex" xmlns:cx4="http://schemas.microsoft.com/office/drawing/2016/5/10/chartex" xmlns:cx5="http://schemas.microsoft.com/office/drawing/2016/5/11/chartex" xmlns:cx6="http://schemas.microsoft.com/office/drawing/2016/5/12/chartex" xmlns:cx7="http://schemas.microsoft.com/office/drawing/2016/5/13/chartex" xmlns:cx8="http://schemas.microsoft.com/office/drawing/2016/5/14/chartex" xmlns:mc="http://schemas.openxmlformats.org/markup-compatibility/2006" xmlns:aink="http://schemas.microsoft.com/office/drawing/2016/ink" xmlns:am3d="http://schemas.microsoft.com/office/drawing/2017/model3d" xmlns:o="urn:schemas-microsoft-com:office:office" xmlns:r="http://schemas.openxmlformats.org/officeDocument/2006/relationships" xmlns:m="http://schemas.openxmlformats.org/officeDocument/2006/math" xmlns:v="urn:schemas-microsoft-com:vml" xmlns:wp14="http://schemas.microsoft.com/office/word/2010/wordprocessingDrawing" xmlns:wp="http://schemas.openxmlformats.org/drawingml/2006/wordprocessingDrawing" xmlns:w10="urn:schemas-microsoft-com:office:word" xmlns:w="http://schemas.openxmlformats.org/wordprocessingml/2006/main" xmlns:w14="http://schemas.microsoft.com/office/word/2010/wordml" xmlns:w15="http://schemas.microsoft.com/office/word/2012/wordml" xmlns:w16cex="http://schemas.microsoft.com/office/word/2018/wordml/cex" xmlns:w16cid="http://schemas.microsoft.com/office/word/2016/wordml/cid" xmlns:w16="http://schemas.microsoft.com/office/word/2018/wordml" xmlns:w16sdtdh="http://schemas.microsoft.com/office/word/2020/wordml/sdtdatahash" xmlns:w16se="http://schemas.microsoft.com/office/word/2015/wordml/symex" xmlns:wpg="http://schemas.microsoft.com/office/word/2010/wordprocessingGroup" xmlns:wpi="http://schemas.microsoft.com/office/word/2010/wordprocessingInk" xmlns:wne="http://schemas.microsoft.com/office/word/2006/wordml" xmlns:wps="http://schemas.microsoft.com/office/word/2010/wordprocessingShape" mc:Ignorable="w14 w15 w16se w16cid w16 w16cex w16sdtdh wp14">
   <w:p>
     <w:pPr>
       <w:pStyle w:val="Pieddepage"/>
@@ -14166,7 +14145,7 @@
 </file>
 
 <file path=word/footer2.xml><?xml version="1.0" encoding="utf-8"?>
-<w:ftr xmlns:wpc="http://schemas.microsoft.com/office/word/2010/wordprocessingCanvas" xmlns:cx="http://schemas.microsoft.com/office/drawing/2014/chartex" xmlns:cx1="http://schemas.microsoft.com/office/drawing/2015/9/8/chartex" xmlns:cx2="http://schemas.microsoft.com/office/drawing/2015/10/21/chartex" xmlns:cx3="http://schemas.microsoft.com/office/drawing/2016/5/9/chartex" xmlns:cx4="http://schemas.microsoft.com/office/drawing/2016/5/10/chartex" xmlns:cx5="http://schemas.microsoft.com/office/drawing/2016/5/11/chartex" xmlns:cx6="http://schemas.microsoft.com/office/drawing/2016/5/12/chartex" xmlns:cx7="http://schemas.microsoft.com/office/drawing/2016/5/13/chartex" xmlns:cx8="http://schemas.microsoft.com/office/drawing/2016/5/14/chartex" xmlns:mc="http://schemas.openxmlformats.org/markup-compatibility/2006" xmlns:aink="http://schemas.microsoft.com/office/drawing/2016/ink" xmlns:am3d="http://schemas.microsoft.com/office/drawing/2017/model3d" xmlns:o="urn:schemas-microsoft-com:office:office" xmlns:r="http://schemas.openxmlformats.org/officeDocument/2006/relationships" xmlns:m="http://schemas.openxmlformats.org/officeDocument/2006/math" xmlns:v="urn:schemas-microsoft-com:vml" xmlns:wp14="http://schemas.microsoft.com/office/word/2010/wordprocessingDrawing" xmlns:wp="http://schemas.openxmlformats.org/drawingml/2006/wordprocessingDrawing" xmlns:w10="urn:schemas-microsoft-com:office:word" xmlns:w="http://schemas.openxmlformats.org/wordprocessingml/2006/main" xmlns:w14="http://schemas.microsoft.com/office/word/2010/wordml" xmlns:w15="http://schemas.microsoft.com/office/word/2012/wordml" xmlns:w16cid="http://schemas.microsoft.com/office/word/2016/wordml/cid" xmlns:w16se="http://schemas.microsoft.com/office/word/2015/wordml/symex" xmlns:wpg="http://schemas.microsoft.com/office/word/2010/wordprocessingGroup" xmlns:wpi="http://schemas.microsoft.com/office/word/2010/wordprocessingInk" xmlns:wne="http://schemas.microsoft.com/office/word/2006/wordml" xmlns:wps="http://schemas.microsoft.com/office/word/2010/wordprocessingShape" mc:Ignorable="w14 w15 w16se w16cid wp14">
+<w:ftr xmlns:wpc="http://schemas.microsoft.com/office/word/2010/wordprocessingCanvas" xmlns:cx="http://schemas.microsoft.com/office/drawing/2014/chartex" xmlns:cx1="http://schemas.microsoft.com/office/drawing/2015/9/8/chartex" xmlns:cx2="http://schemas.microsoft.com/office/drawing/2015/10/21/chartex" xmlns:cx3="http://schemas.microsoft.com/office/drawing/2016/5/9/chartex" xmlns:cx4="http://schemas.microsoft.com/office/drawing/2016/5/10/chartex" xmlns:cx5="http://schemas.microsoft.com/office/drawing/2016/5/11/chartex" xmlns:cx6="http://schemas.microsoft.com/office/drawing/2016/5/12/chartex" xmlns:cx7="http://schemas.microsoft.com/office/drawing/2016/5/13/chartex" xmlns:cx8="http://schemas.microsoft.com/office/drawing/2016/5/14/chartex" xmlns:mc="http://schemas.openxmlformats.org/markup-compatibility/2006" xmlns:aink="http://schemas.microsoft.com/office/drawing/2016/ink" xmlns:am3d="http://schemas.microsoft.com/office/drawing/2017/model3d" xmlns:o="urn:schemas-microsoft-com:office:office" xmlns:r="http://schemas.openxmlformats.org/officeDocument/2006/relationships" xmlns:m="http://schemas.openxmlformats.org/officeDocument/2006/math" xmlns:v="urn:schemas-microsoft-com:vml" xmlns:wp14="http://schemas.microsoft.com/office/word/2010/wordprocessingDrawing" xmlns:wp="http://schemas.openxmlformats.org/drawingml/2006/wordprocessingDrawing" xmlns:w10="urn:schemas-microsoft-com:office:word" xmlns:w="http://schemas.openxmlformats.org/wordprocessingml/2006/main" xmlns:w14="http://schemas.microsoft.com/office/word/2010/wordml" xmlns:w15="http://schemas.microsoft.com/office/word/2012/wordml" xmlns:w16cex="http://schemas.microsoft.com/office/word/2018/wordml/cex" xmlns:w16cid="http://schemas.microsoft.com/office/word/2016/wordml/cid" xmlns:w16="http://schemas.microsoft.com/office/word/2018/wordml" xmlns:w16sdtdh="http://schemas.microsoft.com/office/word/2020/wordml/sdtdatahash" xmlns:w16se="http://schemas.microsoft.com/office/word/2015/wordml/symex" xmlns:wpg="http://schemas.microsoft.com/office/word/2010/wordprocessingGroup" xmlns:wpi="http://schemas.microsoft.com/office/word/2010/wordprocessingInk" xmlns:wne="http://schemas.microsoft.com/office/word/2006/wordml" xmlns:wps="http://schemas.microsoft.com/office/word/2010/wordprocessingShape" mc:Ignorable="w14 w15 w16se w16cid w16 w16cex w16sdtdh wp14">
   <w:p>
     <w:pPr>
       <w:pStyle w:val="Pieddepage"/>
@@ -14327,7 +14306,7 @@
 </file>
 
 <file path=word/footnotes.xml><?xml version="1.0" encoding="utf-8"?>
-<w:footnotes xmlns:wpc="http://schemas.microsoft.com/office/word/2010/wordprocessingCanvas" xmlns:cx="http://schemas.microsoft.com/office/drawing/2014/chartex" xmlns:cx1="http://schemas.microsoft.com/office/drawing/2015/9/8/chartex" xmlns:cx2="http://schemas.microsoft.com/office/drawing/2015/10/21/chartex" xmlns:cx3="http://schemas.microsoft.com/office/drawing/2016/5/9/chartex" xmlns:cx4="http://schemas.microsoft.com/office/drawing/2016/5/10/chartex" xmlns:cx5="http://schemas.microsoft.com/office/drawing/2016/5/11/chartex" xmlns:cx6="http://schemas.microsoft.com/office/drawing/2016/5/12/chartex" xmlns:cx7="http://schemas.microsoft.com/office/drawing/2016/5/13/chartex" xmlns:cx8="http://schemas.microsoft.com/office/drawing/2016/5/14/chartex" xmlns:mc="http://schemas.openxmlformats.org/markup-compatibility/2006" xmlns:aink="http://schemas.microsoft.com/office/drawing/2016/ink" xmlns:am3d="http://schemas.microsoft.com/office/drawing/2017/model3d" xmlns:o="urn:schemas-microsoft-com:office:office" xmlns:r="http://schemas.openxmlformats.org/officeDocument/2006/relationships" xmlns:m="http://schemas.openxmlformats.org/officeDocument/2006/math" xmlns:v="urn:schemas-microsoft-com:vml" xmlns:wp14="http://schemas.microsoft.com/office/word/2010/wordprocessingDrawing" xmlns:wp="http://schemas.openxmlformats.org/drawingml/2006/wordprocessingDrawing" xmlns:w10="urn:schemas-microsoft-com:office:word" xmlns:w="http://schemas.openxmlformats.org/wordprocessingml/2006/main" xmlns:w14="http://schemas.microsoft.com/office/word/2010/wordml" xmlns:w15="http://schemas.microsoft.com/office/word/2012/wordml" xmlns:w16cid="http://schemas.microsoft.com/office/word/2016/wordml/cid" xmlns:w16se="http://schemas.microsoft.com/office/word/2015/wordml/symex" xmlns:wpg="http://schemas.microsoft.com/office/word/2010/wordprocessingGroup" xmlns:wpi="http://schemas.microsoft.com/office/word/2010/wordprocessingInk" xmlns:wne="http://schemas.microsoft.com/office/word/2006/wordml" xmlns:wps="http://schemas.microsoft.com/office/word/2010/wordprocessingShape" mc:Ignorable="w14 w15 w16se w16cid wp14">
+<w:footnotes xmlns:wpc="http://schemas.microsoft.com/office/word/2010/wordprocessingCanvas" xmlns:cx="http://schemas.microsoft.com/office/drawing/2014/chartex" xmlns:cx1="http://schemas.microsoft.com/office/drawing/2015/9/8/chartex" xmlns:cx2="http://schemas.microsoft.com/office/drawing/2015/10/21/chartex" xmlns:cx3="http://schemas.microsoft.com/office/drawing/2016/5/9/chartex" xmlns:cx4="http://schemas.microsoft.com/office/drawing/2016/5/10/chartex" xmlns:cx5="http://schemas.microsoft.com/office/drawing/2016/5/11/chartex" xmlns:cx6="http://schemas.microsoft.com/office/drawing/2016/5/12/chartex" xmlns:cx7="http://schemas.microsoft.com/office/drawing/2016/5/13/chartex" xmlns:cx8="http://schemas.microsoft.com/office/drawing/2016/5/14/chartex" xmlns:mc="http://schemas.openxmlformats.org/markup-compatibility/2006" xmlns:aink="http://schemas.microsoft.com/office/drawing/2016/ink" xmlns:am3d="http://schemas.microsoft.com/office/drawing/2017/model3d" xmlns:o="urn:schemas-microsoft-com:office:office" xmlns:r="http://schemas.openxmlformats.org/officeDocument/2006/relationships" xmlns:m="http://schemas.openxmlformats.org/officeDocument/2006/math" xmlns:v="urn:schemas-microsoft-com:vml" xmlns:wp14="http://schemas.microsoft.com/office/word/2010/wordprocessingDrawing" xmlns:wp="http://schemas.openxmlformats.org/drawingml/2006/wordprocessingDrawing" xmlns:w10="urn:schemas-microsoft-com:office:word" xmlns:w="http://schemas.openxmlformats.org/wordprocessingml/2006/main" xmlns:w14="http://schemas.microsoft.com/office/word/2010/wordml" xmlns:w15="http://schemas.microsoft.com/office/word/2012/wordml" xmlns:w16cex="http://schemas.microsoft.com/office/word/2018/wordml/cex" xmlns:w16cid="http://schemas.microsoft.com/office/word/2016/wordml/cid" xmlns:w16="http://schemas.microsoft.com/office/word/2018/wordml" xmlns:w16sdtdh="http://schemas.microsoft.com/office/word/2020/wordml/sdtdatahash" xmlns:w16se="http://schemas.microsoft.com/office/word/2015/wordml/symex" xmlns:wpg="http://schemas.microsoft.com/office/word/2010/wordprocessingGroup" xmlns:wpi="http://schemas.microsoft.com/office/word/2010/wordprocessingInk" xmlns:wne="http://schemas.microsoft.com/office/word/2006/wordml" xmlns:wps="http://schemas.microsoft.com/office/word/2010/wordprocessingShape" mc:Ignorable="w14 w15 w16se w16cid w16 w16cex w16sdtdh wp14">
   <w:footnote w:type="separator" w:id="-1">
     <w:p>
       <w:r>
@@ -14346,7 +14325,7 @@
 </file>
 
 <file path=word/header1.xml><?xml version="1.0" encoding="utf-8"?>
-<w:hdr xmlns:wpc="http://schemas.microsoft.com/office/word/2010/wordprocessingCanvas" xmlns:cx="http://schemas.microsoft.com/office/drawing/2014/chartex" xmlns:cx1="http://schemas.microsoft.com/office/drawing/2015/9/8/chartex" xmlns:cx2="http://schemas.microsoft.com/office/drawing/2015/10/21/chartex" xmlns:cx3="http://schemas.microsoft.com/office/drawing/2016/5/9/chartex" xmlns:cx4="http://schemas.microsoft.com/office/drawing/2016/5/10/chartex" xmlns:cx5="http://schemas.microsoft.com/office/drawing/2016/5/11/chartex" xmlns:cx6="http://schemas.microsoft.com/office/drawing/2016/5/12/chartex" xmlns:cx7="http://schemas.microsoft.com/office/drawing/2016/5/13/chartex" xmlns:cx8="http://schemas.microsoft.com/office/drawing/2016/5/14/chartex" xmlns:mc="http://schemas.openxmlformats.org/markup-compatibility/2006" xmlns:aink="http://schemas.microsoft.com/office/drawing/2016/ink" xmlns:am3d="http://schemas.microsoft.com/office/drawing/2017/model3d" xmlns:o="urn:schemas-microsoft-com:office:office" xmlns:r="http://schemas.openxmlformats.org/officeDocument/2006/relationships" xmlns:m="http://schemas.openxmlformats.org/officeDocument/2006/math" xmlns:v="urn:schemas-microsoft-com:vml" xmlns:wp14="http://schemas.microsoft.com/office/word/2010/wordprocessingDrawing" xmlns:wp="http://schemas.openxmlformats.org/drawingml/2006/wordprocessingDrawing" xmlns:w10="urn:schemas-microsoft-com:office:word" xmlns:w="http://schemas.openxmlformats.org/wordprocessingml/2006/main" xmlns:w14="http://schemas.microsoft.com/office/word/2010/wordml" xmlns:w15="http://schemas.microsoft.com/office/word/2012/wordml" xmlns:w16cid="http://schemas.microsoft.com/office/word/2016/wordml/cid" xmlns:w16se="http://schemas.microsoft.com/office/word/2015/wordml/symex" xmlns:wpg="http://schemas.microsoft.com/office/word/2010/wordprocessingGroup" xmlns:wpi="http://schemas.microsoft.com/office/word/2010/wordprocessingInk" xmlns:wne="http://schemas.microsoft.com/office/word/2006/wordml" xmlns:wps="http://schemas.microsoft.com/office/word/2010/wordprocessingShape" mc:Ignorable="w14 w15 w16se w16cid wp14">
+<w:hdr xmlns:wpc="http://schemas.microsoft.com/office/word/2010/wordprocessingCanvas" xmlns:cx="http://schemas.microsoft.com/office/drawing/2014/chartex" xmlns:cx1="http://schemas.microsoft.com/office/drawing/2015/9/8/chartex" xmlns:cx2="http://schemas.microsoft.com/office/drawing/2015/10/21/chartex" xmlns:cx3="http://schemas.microsoft.com/office/drawing/2016/5/9/chartex" xmlns:cx4="http://schemas.microsoft.com/office/drawing/2016/5/10/chartex" xmlns:cx5="http://schemas.microsoft.com/office/drawing/2016/5/11/chartex" xmlns:cx6="http://schemas.microsoft.com/office/drawing/2016/5/12/chartex" xmlns:cx7="http://schemas.microsoft.com/office/drawing/2016/5/13/chartex" xmlns:cx8="http://schemas.microsoft.com/office/drawing/2016/5/14/chartex" xmlns:mc="http://schemas.openxmlformats.org/markup-compatibility/2006" xmlns:aink="http://schemas.microsoft.com/office/drawing/2016/ink" xmlns:am3d="http://schemas.microsoft.com/office/drawing/2017/model3d" xmlns:o="urn:schemas-microsoft-com:office:office" xmlns:r="http://schemas.openxmlformats.org/officeDocument/2006/relationships" xmlns:m="http://schemas.openxmlformats.org/officeDocument/2006/math" xmlns:v="urn:schemas-microsoft-com:vml" xmlns:wp14="http://schemas.microsoft.com/office/word/2010/wordprocessingDrawing" xmlns:wp="http://schemas.openxmlformats.org/drawingml/2006/wordprocessingDrawing" xmlns:w10="urn:schemas-microsoft-com:office:word" xmlns:w="http://schemas.openxmlformats.org/wordprocessingml/2006/main" xmlns:w14="http://schemas.microsoft.com/office/word/2010/wordml" xmlns:w15="http://schemas.microsoft.com/office/word/2012/wordml" xmlns:w16cex="http://schemas.microsoft.com/office/word/2018/wordml/cex" xmlns:w16cid="http://schemas.microsoft.com/office/word/2016/wordml/cid" xmlns:w16="http://schemas.microsoft.com/office/word/2018/wordml" xmlns:w16sdtdh="http://schemas.microsoft.com/office/word/2020/wordml/sdtdatahash" xmlns:w16se="http://schemas.microsoft.com/office/word/2015/wordml/symex" xmlns:wpg="http://schemas.microsoft.com/office/word/2010/wordprocessingGroup" xmlns:wpi="http://schemas.microsoft.com/office/word/2010/wordprocessingInk" xmlns:wne="http://schemas.microsoft.com/office/word/2006/wordml" xmlns:wps="http://schemas.microsoft.com/office/word/2010/wordprocessingShape" mc:Ignorable="w14 w15 w16se w16cid w16 w16cex w16sdtdh wp14">
   <w:p>
     <w:pPr>
       <w:pStyle w:val="En-tte"/>
@@ -14434,7 +14413,7 @@
 </file>
 
 <file path=word/numbering.xml><?xml version="1.0" encoding="utf-8"?>
-<w:numbering xmlns:wpc="http://schemas.microsoft.com/office/word/2010/wordprocessingCanvas" xmlns:cx="http://schemas.microsoft.com/office/drawing/2014/chartex" xmlns:cx1="http://schemas.microsoft.com/office/drawing/2015/9/8/chartex" xmlns:cx2="http://schemas.microsoft.com/office/drawing/2015/10/21/chartex" xmlns:cx3="http://schemas.microsoft.com/office/drawing/2016/5/9/chartex" xmlns:cx4="http://schemas.microsoft.com/office/drawing/2016/5/10/chartex" xmlns:cx5="http://schemas.microsoft.com/office/drawing/2016/5/11/chartex" xmlns:cx6="http://schemas.microsoft.com/office/drawing/2016/5/12/chartex" xmlns:cx7="http://schemas.microsoft.com/office/drawing/2016/5/13/chartex" xmlns:cx8="http://schemas.microsoft.com/office/drawing/2016/5/14/chartex" xmlns:mc="http://schemas.openxmlformats.org/markup-compatibility/2006" xmlns:aink="http://schemas.microsoft.com/office/drawing/2016/ink" xmlns:am3d="http://schemas.microsoft.com/office/drawing/2017/model3d" xmlns:o="urn:schemas-microsoft-com:office:office" xmlns:r="http://schemas.openxmlformats.org/officeDocument/2006/relationships" xmlns:m="http://schemas.openxmlformats.org/officeDocument/2006/math" xmlns:v="urn:schemas-microsoft-com:vml" xmlns:wp14="http://schemas.microsoft.com/office/word/2010/wordprocessingDrawing" xmlns:wp="http://schemas.openxmlformats.org/drawingml/2006/wordprocessingDrawing" xmlns:w10="urn:schemas-microsoft-com:office:word" xmlns:w="http://schemas.openxmlformats.org/wordprocessingml/2006/main" xmlns:w14="http://schemas.microsoft.com/office/word/2010/wordml" xmlns:w15="http://schemas.microsoft.com/office/word/2012/wordml" xmlns:w16cid="http://schemas.microsoft.com/office/word/2016/wordml/cid" xmlns:w16se="http://schemas.microsoft.com/office/word/2015/wordml/symex" xmlns:wpg="http://schemas.microsoft.com/office/word/2010/wordprocessingGroup" xmlns:wpi="http://schemas.microsoft.com/office/word/2010/wordprocessingInk" xmlns:wne="http://schemas.microsoft.com/office/word/2006/wordml" xmlns:wps="http://schemas.microsoft.com/office/word/2010/wordprocessingShape" mc:Ignorable="w14 w15 w16se w16cid wp14">
+<w:numbering xmlns:wpc="http://schemas.microsoft.com/office/word/2010/wordprocessingCanvas" xmlns:cx="http://schemas.microsoft.com/office/drawing/2014/chartex" xmlns:cx1="http://schemas.microsoft.com/office/drawing/2015/9/8/chartex" xmlns:cx2="http://schemas.microsoft.com/office/drawing/2015/10/21/chartex" xmlns:cx3="http://schemas.microsoft.com/office/drawing/2016/5/9/chartex" xmlns:cx4="http://schemas.microsoft.com/office/drawing/2016/5/10/chartex" xmlns:cx5="http://schemas.microsoft.com/office/drawing/2016/5/11/chartex" xmlns:cx6="http://schemas.microsoft.com/office/drawing/2016/5/12/chartex" xmlns:cx7="http://schemas.microsoft.com/office/drawing/2016/5/13/chartex" xmlns:cx8="http://schemas.microsoft.com/office/drawing/2016/5/14/chartex" xmlns:mc="http://schemas.openxmlformats.org/markup-compatibility/2006" xmlns:aink="http://schemas.microsoft.com/office/drawing/2016/ink" xmlns:am3d="http://schemas.microsoft.com/office/drawing/2017/model3d" xmlns:o="urn:schemas-microsoft-com:office:office" xmlns:r="http://schemas.openxmlformats.org/officeDocument/2006/relationships" xmlns:m="http://schemas.openxmlformats.org/officeDocument/2006/math" xmlns:v="urn:schemas-microsoft-com:vml" xmlns:wp14="http://schemas.microsoft.com/office/word/2010/wordprocessingDrawing" xmlns:wp="http://schemas.openxmlformats.org/drawingml/2006/wordprocessingDrawing" xmlns:w10="urn:schemas-microsoft-com:office:word" xmlns:w="http://schemas.openxmlformats.org/wordprocessingml/2006/main" xmlns:w14="http://schemas.microsoft.com/office/word/2010/wordml" xmlns:w15="http://schemas.microsoft.com/office/word/2012/wordml" xmlns:w16cex="http://schemas.microsoft.com/office/word/2018/wordml/cex" xmlns:w16cid="http://schemas.microsoft.com/office/word/2016/wordml/cid" xmlns:w16="http://schemas.microsoft.com/office/word/2018/wordml" xmlns:w16sdtdh="http://schemas.microsoft.com/office/word/2020/wordml/sdtdatahash" xmlns:w16se="http://schemas.microsoft.com/office/word/2015/wordml/symex" xmlns:wpg="http://schemas.microsoft.com/office/word/2010/wordprocessingGroup" xmlns:wpi="http://schemas.microsoft.com/office/word/2010/wordprocessingInk" xmlns:wne="http://schemas.microsoft.com/office/word/2006/wordml" xmlns:wps="http://schemas.microsoft.com/office/word/2010/wordprocessingShape" mc:Ignorable="w14 w15 w16se w16cid w16 w16cex w16sdtdh wp14">
   <w:abstractNum w:abstractNumId="0" w15:restartNumberingAfterBreak="0">
     <w:nsid w:val="00DB101E"/>
     <w:multiLevelType w:val="hybridMultilevel"/>
@@ -15077,7 +15056,7 @@
 </file>
 
 <file path=word/styles.xml><?xml version="1.0" encoding="utf-8"?>
-<w:styles xmlns:mc="http://schemas.openxmlformats.org/markup-compatibility/2006" xmlns:r="http://schemas.openxmlformats.org/officeDocument/2006/relationships" xmlns:w="http://schemas.openxmlformats.org/wordprocessingml/2006/main" xmlns:w14="http://schemas.microsoft.com/office/word/2010/wordml" xmlns:w15="http://schemas.microsoft.com/office/word/2012/wordml" xmlns:w16cid="http://schemas.microsoft.com/office/word/2016/wordml/cid" xmlns:w16se="http://schemas.microsoft.com/office/word/2015/wordml/symex" mc:Ignorable="w14 w15 w16se w16cid">
+<w:styles xmlns:mc="http://schemas.openxmlformats.org/markup-compatibility/2006" xmlns:r="http://schemas.openxmlformats.org/officeDocument/2006/relationships" xmlns:w="http://schemas.openxmlformats.org/wordprocessingml/2006/main" xmlns:w14="http://schemas.microsoft.com/office/word/2010/wordml" xmlns:w15="http://schemas.microsoft.com/office/word/2012/wordml" xmlns:w16cex="http://schemas.microsoft.com/office/word/2018/wordml/cex" xmlns:w16cid="http://schemas.microsoft.com/office/word/2016/wordml/cid" xmlns:w16="http://schemas.microsoft.com/office/word/2018/wordml" xmlns:w16sdtdh="http://schemas.microsoft.com/office/word/2020/wordml/sdtdatahash" xmlns:w16se="http://schemas.microsoft.com/office/word/2015/wordml/symex" mc:Ignorable="w14 w15 w16se w16cid w16 w16cex w16sdtdh">
   <w:docDefaults>
     <w:rPrDefault>
       <w:rPr>
@@ -15087,7 +15066,7 @@
     </w:rPrDefault>
     <w:pPrDefault/>
   </w:docDefaults>
-  <w:latentStyles w:defLockedState="0" w:defUIPriority="99" w:defSemiHidden="0" w:defUnhideWhenUsed="0" w:defQFormat="0" w:count="375">
+  <w:latentStyles w:defLockedState="0" w:defUIPriority="99" w:defSemiHidden="0" w:defUnhideWhenUsed="0" w:defQFormat="0" w:count="376">
     <w:lsdException w:name="Normal" w:uiPriority="0" w:qFormat="1"/>
     <w:lsdException w:name="heading 1" w:uiPriority="9" w:qFormat="1"/>
     <w:lsdException w:name="heading 2" w:semiHidden="1" w:uiPriority="9" w:unhideWhenUsed="1" w:qFormat="1"/>
@@ -15193,7 +15172,6 @@
     <w:lsdException w:name="HTML Sample" w:semiHidden="1" w:unhideWhenUsed="1"/>
     <w:lsdException w:name="HTML Typewriter" w:semiHidden="1" w:unhideWhenUsed="1"/>
     <w:lsdException w:name="HTML Variable" w:semiHidden="1" w:unhideWhenUsed="1"/>
-    <w:lsdException w:name="Normal Table" w:semiHidden="1" w:unhideWhenUsed="1"/>
     <w:lsdException w:name="annotation subject" w:semiHidden="1" w:unhideWhenUsed="1"/>
     <w:lsdException w:name="No List" w:semiHidden="1" w:unhideWhenUsed="1"/>
     <w:lsdException w:name="Outline List 1" w:semiHidden="1" w:unhideWhenUsed="1"/>
@@ -15240,10 +15218,8 @@
     <w:lsdException w:name="Table Subtle 2" w:semiHidden="1" w:unhideWhenUsed="1"/>
     <w:lsdException w:name="Table Web 1" w:semiHidden="1" w:unhideWhenUsed="1"/>
     <w:lsdException w:name="Table Web 2" w:semiHidden="1" w:unhideWhenUsed="1"/>
-    <w:lsdException w:name="Table Web 3" w:semiHidden="1" w:unhideWhenUsed="1"/>
     <w:lsdException w:name="Balloon Text" w:semiHidden="1" w:unhideWhenUsed="1"/>
     <w:lsdException w:name="Table Grid" w:uiPriority="59"/>
-    <w:lsdException w:name="Table Theme" w:semiHidden="1" w:unhideWhenUsed="1"/>
     <w:lsdException w:name="Placeholder Text" w:semiHidden="1"/>
     <w:lsdException w:name="No Spacing" w:uiPriority="1" w:qFormat="1"/>
     <w:lsdException w:name="Light Shading" w:uiPriority="60"/>
@@ -15463,6 +15439,7 @@
     <w:lsdException w:name="Smart Hyperlink" w:semiHidden="1" w:unhideWhenUsed="1"/>
     <w:lsdException w:name="Hashtag" w:semiHidden="1" w:unhideWhenUsed="1"/>
     <w:lsdException w:name="Unresolved Mention" w:semiHidden="1" w:unhideWhenUsed="1"/>
+    <w:lsdException w:name="Smart Link" w:semiHidden="1" w:unhideWhenUsed="1"/>
   </w:latentStyles>
   <w:style w:type="paragraph" w:default="1" w:styleId="Normal">
     <w:name w:val="Normal"/>
@@ -16079,15 +16056,6 @@
 </file>
 
 <file path=customXml/item1.xml><?xml version="1.0" encoding="utf-8"?>
-<?mso-contentType ?>
-<FormTemplates xmlns="http://schemas.microsoft.com/sharepoint/v3/contenttype/forms">
-  <Display>DocumentLibraryForm</Display>
-  <Edit>DocumentLibraryForm</Edit>
-  <New>DocumentLibraryForm</New>
-</FormTemplates>
-</file>
-
-<file path=customXml/item2.xml><?xml version="1.0" encoding="utf-8"?>
 <ct:contentTypeSchema xmlns:ct="http://schemas.microsoft.com/office/2006/metadata/contentType" xmlns:ma="http://schemas.microsoft.com/office/2006/metadata/properties/metaAttributes" ct:_="" ma:_="" ma:contentTypeName="Document" ma:contentTypeID="0x0101002E0699831CD7F44F88738EF43234B931" ma:contentTypeVersion="6" ma:contentTypeDescription="Crée un document." ma:contentTypeScope="" ma:versionID="0ad48ccb5b9177d88a3282d14afc355c">
   <xsd:schema xmlns:xsd="http://www.w3.org/2001/XMLSchema" xmlns:xs="http://www.w3.org/2001/XMLSchema" xmlns:p="http://schemas.microsoft.com/office/2006/metadata/properties" xmlns:ns2="0d528132-7f28-419e-acc2-31f367a98106" targetNamespace="http://schemas.microsoft.com/office/2006/metadata/properties" ma:root="true" ma:fieldsID="c6c84426dec45e1d1bd89cbebdf60c22" ns2:_="">
     <xsd:import namespace="0d528132-7f28-419e-acc2-31f367a98106"/>
@@ -16245,6 +16213,15 @@
 </ct:contentTypeSchema>
 </file>
 
+<file path=customXml/item2.xml><?xml version="1.0" encoding="utf-8"?>
+<?mso-contentType ?>
+<FormTemplates xmlns="http://schemas.microsoft.com/sharepoint/v3/contenttype/forms">
+  <Display>DocumentLibraryForm</Display>
+  <Edit>DocumentLibraryForm</Edit>
+  <New>DocumentLibraryForm</New>
+</FormTemplates>
+</file>
+
 <file path=customXml/item3.xml><?xml version="1.0" encoding="utf-8"?>
 <p:properties xmlns:p="http://schemas.microsoft.com/office/2006/metadata/properties" xmlns:xsi="http://www.w3.org/2001/XMLSchema-instance" xmlns:pc="http://schemas.microsoft.com/office/infopath/2007/PartnerControls">
   <documentManagement/>
@@ -16252,14 +16229,6 @@
 </file>
 
 <file path=customXml/itemProps1.xml><?xml version="1.0" encoding="utf-8"?>
-<ds:datastoreItem xmlns:ds="http://schemas.openxmlformats.org/officeDocument/2006/customXml" ds:itemID="{B8E0B26B-C515-4394-A3BF-238E840807EF}">
-  <ds:schemaRefs>
-    <ds:schemaRef ds:uri="http://schemas.microsoft.com/sharepoint/v3/contenttype/forms"/>
-  </ds:schemaRefs>
-</ds:datastoreItem>
-</file>
-
-<file path=customXml/itemProps2.xml><?xml version="1.0" encoding="utf-8"?>
 <ds:datastoreItem xmlns:ds="http://schemas.openxmlformats.org/officeDocument/2006/customXml" ds:itemID="{3D1CA17F-4D78-4F4A-ADB2-2E8B07EB8B8B}">
   <ds:schemaRefs>
     <ds:schemaRef ds:uri="http://schemas.microsoft.com/office/2006/metadata/contentType"/>
@@ -16277,6 +16246,14 @@
 </ds:datastoreItem>
 </file>
 
+<file path=customXml/itemProps2.xml><?xml version="1.0" encoding="utf-8"?>
+<ds:datastoreItem xmlns:ds="http://schemas.openxmlformats.org/officeDocument/2006/customXml" ds:itemID="{B8E0B26B-C515-4394-A3BF-238E840807EF}">
+  <ds:schemaRefs>
+    <ds:schemaRef ds:uri="http://schemas.microsoft.com/sharepoint/v3/contenttype/forms"/>
+  </ds:schemaRefs>
+</ds:datastoreItem>
+</file>
+
 <file path=customXml/itemProps3.xml><?xml version="1.0" encoding="utf-8"?>
 <ds:datastoreItem xmlns:ds="http://schemas.openxmlformats.org/officeDocument/2006/customXml" ds:itemID="{F3874763-95BE-4DC8-81EF-84EAA060F3C6}">
   <ds:schemaRefs>

</xml_diff>